<commit_message>
final final name and tested first case (successful notes)
</commit_message>
<xml_diff>
--- a/data/temp_import_docx/reconstruction.docx
+++ b/data/temp_import_docx/reconstruction.docx
@@ -68,149 +68,6 @@
           <w:szCs w:val="22"/>
         </w:rPr>
         <w:t>Here is an example of a reconstruction with lower case.</w:t>
-      </w:r>
-    </w:p>
-    <w:p>
-      <w:pPr>
-        <w:spacing w:line="320" w:lineRule="exact"/>
-        <w:jc w:val="both"/>
-        <w:rPr>
-          <w:rFonts w:ascii="Helvetica" w:hAnsi="Helvetica"/>
-          <w:sz w:val="22"/>
-          <w:szCs w:val="22"/>
-        </w:rPr>
-      </w:pPr>
-    </w:p>
-    <w:p>
-      <w:pPr>
-        <w:spacing w:line="320" w:lineRule="exact"/>
-        <w:jc w:val="both"/>
-        <w:rPr>
-          <w:rFonts w:ascii="Helvetica" w:hAnsi="Helvetica"/>
-          <w:b/>
-          <w:bCs/>
-          <w:sz w:val="22"/>
-          <w:szCs w:val="22"/>
-          <w:u w:val="single"/>
-        </w:rPr>
-      </w:pPr>
-      <w:r>
-        <w:rPr>
-          <w:rFonts w:ascii="Helvetica" w:hAnsi="Helvetica"/>
-          <w:b/>
-          <w:bCs/>
-          <w:sz w:val="22"/>
-          <w:szCs w:val="22"/>
-          <w:u w:val="single"/>
-        </w:rPr>
-        <w:t xml:space="preserve">Opinions of </w:t>
-      </w:r>
-      <w:r>
-        <w:rPr>
-          <w:rFonts w:ascii="Helvetica" w:hAnsi="Helvetica"/>
-          <w:b/>
-          <w:bCs/>
-          <w:sz w:val="22"/>
-          <w:szCs w:val="22"/>
-          <w:u w:val="single"/>
-        </w:rPr>
-        <w:t>d</w:t>
-      </w:r>
-      <w:r>
-        <w:rPr>
-          <w:rFonts w:ascii="Helvetica" w:hAnsi="Helvetica"/>
-          <w:b/>
-          <w:bCs/>
-          <w:sz w:val="22"/>
-          <w:szCs w:val="22"/>
-          <w:u w:val="single"/>
-        </w:rPr>
-        <w:t>efendant</w:t>
-      </w:r>
-      <w:r>
-        <w:rPr>
-          <w:rFonts w:ascii="Helvetica" w:hAnsi="Helvetica"/>
-          <w:b/>
-          <w:bCs/>
-          <w:sz w:val="22"/>
-          <w:szCs w:val="22"/>
-          <w:u w:val="single"/>
-        </w:rPr>
-        <w:t>'s</w:t>
-      </w:r>
-      <w:r>
-        <w:rPr>
-          <w:rFonts w:ascii="Helvetica" w:hAnsi="Helvetica"/>
-          <w:b/>
-          <w:bCs/>
-          <w:sz w:val="22"/>
-          <w:szCs w:val="22"/>
-          <w:u w:val="single"/>
-        </w:rPr>
-        <w:t xml:space="preserve"> expert Dr. Doctor</w:t>
-      </w:r>
-    </w:p>
-    <w:p>
-      <w:pPr>
-        <w:spacing w:line="320" w:lineRule="exact"/>
-        <w:jc w:val="both"/>
-        <w:rPr>
-          <w:rFonts w:ascii="Helvetica" w:hAnsi="Helvetica"/>
-          <w:sz w:val="22"/>
-          <w:szCs w:val="22"/>
-        </w:rPr>
-      </w:pPr>
-      <w:r>
-        <w:rPr>
-          <w:rFonts w:ascii="Helvetica" w:hAnsi="Helvetica"/>
-          <w:sz w:val="22"/>
-          <w:szCs w:val="22"/>
-        </w:rPr>
-        <w:t>Here is what the doctor thought, and this is why we disagree with it.</w:t>
-      </w:r>
-    </w:p>
-    <w:p>
-      <w:pPr>
-        <w:pStyle w:val="ListParagraph"/>
-        <w:numPr>
-          <w:ilvl w:val="0"/>
-          <w:numId w:val="1"/>
-        </w:numPr>
-        <w:spacing w:line="320" w:lineRule="exact"/>
-        <w:jc w:val="both"/>
-        <w:rPr>
-          <w:rFonts w:ascii="Helvetica" w:eastAsia="Helvetica Neue" w:hAnsi="Helvetica"/>
-          <w:noProof/>
-        </w:rPr>
-      </w:pPr>
-      <w:r>
-        <w:rPr>
-          <w:rFonts w:ascii="Helvetica" w:eastAsia="Helvetica Neue" w:hAnsi="Helvetica"/>
-          <w:noProof/>
-        </w:rPr>
-        <w:t>Number 1: disagreement 1</w:t>
-      </w:r>
-    </w:p>
-    <w:p>
-      <w:pPr>
-        <w:pStyle w:val="ListParagraph"/>
-        <w:numPr>
-          <w:ilvl w:val="0"/>
-          <w:numId w:val="1"/>
-        </w:numPr>
-        <w:spacing w:line="320" w:lineRule="exact"/>
-        <w:jc w:val="both"/>
-        <w:rPr>
-          <w:rFonts w:ascii="Helvetica" w:eastAsia="Helvetica Neue" w:hAnsi="Helvetica"/>
-          <w:noProof/>
-        </w:rPr>
-      </w:pPr>
-      <w:r>
-        <w:rPr>
-          <w:rFonts w:ascii="Helvetica" w:eastAsia="Helvetica Neue" w:hAnsi="Helvetica"/>
-          <w:noProof/>
-        </w:rPr>
-        <w:t>Number 2: disagreement 2</w:t>
       </w:r>
     </w:p>
     <w:sectPr>

</xml_diff>

<commit_message>
finished base language. next is specialty language
</commit_message>
<xml_diff>
--- a/data/temp_import_docx/reconstruction.docx
+++ b/data/temp_import_docx/reconstruction.docx
@@ -68,6 +68,149 @@
           <w:szCs w:val="22"/>
         </w:rPr>
         <w:t>Here is an example of a reconstruction with lower case.</w:t>
+      </w:r>
+    </w:p>
+    <w:p>
+      <w:pPr>
+        <w:spacing w:line="320" w:lineRule="exact"/>
+        <w:jc w:val="both"/>
+        <w:rPr>
+          <w:rFonts w:ascii="Helvetica" w:hAnsi="Helvetica"/>
+          <w:sz w:val="22"/>
+          <w:szCs w:val="22"/>
+        </w:rPr>
+      </w:pPr>
+    </w:p>
+    <w:p>
+      <w:pPr>
+        <w:spacing w:line="320" w:lineRule="exact"/>
+        <w:jc w:val="both"/>
+        <w:rPr>
+          <w:rFonts w:ascii="Helvetica" w:hAnsi="Helvetica"/>
+          <w:b/>
+          <w:bCs/>
+          <w:sz w:val="22"/>
+          <w:szCs w:val="22"/>
+          <w:u w:val="single"/>
+        </w:rPr>
+      </w:pPr>
+      <w:r>
+        <w:rPr>
+          <w:rFonts w:ascii="Helvetica" w:hAnsi="Helvetica"/>
+          <w:b/>
+          <w:bCs/>
+          <w:sz w:val="22"/>
+          <w:szCs w:val="22"/>
+          <w:u w:val="single"/>
+        </w:rPr>
+        <w:t xml:space="preserve">Opinions of </w:t>
+      </w:r>
+      <w:r>
+        <w:rPr>
+          <w:rFonts w:ascii="Helvetica" w:hAnsi="Helvetica"/>
+          <w:b/>
+          <w:bCs/>
+          <w:sz w:val="22"/>
+          <w:szCs w:val="22"/>
+          <w:u w:val="single"/>
+        </w:rPr>
+        <w:t>d</w:t>
+      </w:r>
+      <w:r>
+        <w:rPr>
+          <w:rFonts w:ascii="Helvetica" w:hAnsi="Helvetica"/>
+          <w:b/>
+          <w:bCs/>
+          <w:sz w:val="22"/>
+          <w:szCs w:val="22"/>
+          <w:u w:val="single"/>
+        </w:rPr>
+        <w:t>efendant</w:t>
+      </w:r>
+      <w:r>
+        <w:rPr>
+          <w:rFonts w:ascii="Helvetica" w:hAnsi="Helvetica"/>
+          <w:b/>
+          <w:bCs/>
+          <w:sz w:val="22"/>
+          <w:szCs w:val="22"/>
+          <w:u w:val="single"/>
+        </w:rPr>
+        <w:t>'s</w:t>
+      </w:r>
+      <w:r>
+        <w:rPr>
+          <w:rFonts w:ascii="Helvetica" w:hAnsi="Helvetica"/>
+          <w:b/>
+          <w:bCs/>
+          <w:sz w:val="22"/>
+          <w:szCs w:val="22"/>
+          <w:u w:val="single"/>
+        </w:rPr>
+        <w:t xml:space="preserve"> expert Dr. Doctor</w:t>
+      </w:r>
+    </w:p>
+    <w:p>
+      <w:pPr>
+        <w:spacing w:line="320" w:lineRule="exact"/>
+        <w:jc w:val="both"/>
+        <w:rPr>
+          <w:rFonts w:ascii="Helvetica" w:hAnsi="Helvetica"/>
+          <w:sz w:val="22"/>
+          <w:szCs w:val="22"/>
+        </w:rPr>
+      </w:pPr>
+      <w:r>
+        <w:rPr>
+          <w:rFonts w:ascii="Helvetica" w:hAnsi="Helvetica"/>
+          <w:sz w:val="22"/>
+          <w:szCs w:val="22"/>
+        </w:rPr>
+        <w:t>Here is what the doctor thought, and this is why we disagree with it.</w:t>
+      </w:r>
+    </w:p>
+    <w:p>
+      <w:pPr>
+        <w:pStyle w:val="ListParagraph"/>
+        <w:numPr>
+          <w:ilvl w:val="0"/>
+          <w:numId w:val="1"/>
+        </w:numPr>
+        <w:spacing w:line="320" w:lineRule="exact"/>
+        <w:jc w:val="both"/>
+        <w:rPr>
+          <w:rFonts w:ascii="Helvetica" w:eastAsia="Helvetica Neue" w:hAnsi="Helvetica"/>
+          <w:noProof/>
+        </w:rPr>
+      </w:pPr>
+      <w:r>
+        <w:rPr>
+          <w:rFonts w:ascii="Helvetica" w:eastAsia="Helvetica Neue" w:hAnsi="Helvetica"/>
+          <w:noProof/>
+        </w:rPr>
+        <w:t>Number 1: disagreement 1</w:t>
+      </w:r>
+    </w:p>
+    <w:p>
+      <w:pPr>
+        <w:pStyle w:val="ListParagraph"/>
+        <w:numPr>
+          <w:ilvl w:val="0"/>
+          <w:numId w:val="1"/>
+        </w:numPr>
+        <w:spacing w:line="320" w:lineRule="exact"/>
+        <w:jc w:val="both"/>
+        <w:rPr>
+          <w:rFonts w:ascii="Helvetica" w:eastAsia="Helvetica Neue" w:hAnsi="Helvetica"/>
+          <w:noProof/>
+        </w:rPr>
+      </w:pPr>
+      <w:r>
+        <w:rPr>
+          <w:rFonts w:ascii="Helvetica" w:eastAsia="Helvetica Neue" w:hAnsi="Helvetica"/>
+          <w:noProof/>
+        </w:rPr>
+        <w:t>Number 2: disagreement 2</w:t>
       </w:r>
     </w:p>
     <w:sectPr>

</xml_diff>

<commit_message>
finished new structure, language adjusted, tested notes, rebuttals, and reports
</commit_message>
<xml_diff>
--- a/data/temp_import_docx/reconstruction.docx
+++ b/data/temp_import_docx/reconstruction.docx
@@ -7,23 +7,41 @@
         <w:jc w:val="both"/>
         <w:rPr>
           <w:rFonts w:ascii="Helvetica" w:hAnsi="Helvetica" w:cs="Helvetica"/>
-          <w:i/>
-          <w:iCs/>
-          <w:sz w:val="22"/>
-          <w:szCs w:val="22"/>
-          <w:u w:val="single"/>
-        </w:rPr>
-      </w:pPr>
-      <w:r>
-        <w:rPr>
-          <w:rFonts w:ascii="Helvetica" w:hAnsi="Helvetica" w:cs="Helvetica"/>
-          <w:i/>
-          <w:iCs/>
-          <w:sz w:val="22"/>
-          <w:szCs w:val="22"/>
-          <w:u w:val="single"/>
-        </w:rPr>
-        <w:t>Crash reconstruction</w:t>
+          <w:sz w:val="22"/>
+          <w:szCs w:val="22"/>
+        </w:rPr>
+      </w:pPr>
+      <w:r>
+        <w:rPr>
+          <w:rFonts w:ascii="Helvetica" w:hAnsi="Helvetica" w:cs="Helvetica"/>
+          <w:sz w:val="22"/>
+          <w:szCs w:val="22"/>
+        </w:rPr>
+        <w:t xml:space="preserve">According to the police report there </w:t>
+      </w:r>
+      <w:r>
+        <w:rPr>
+          <w:rFonts w:ascii="Helvetica" w:hAnsi="Helvetica" w:cs="Helvetica"/>
+          <w:sz w:val="22"/>
+          <w:szCs w:val="22"/>
+        </w:rPr>
+        <w:t>no adverse</w:t>
+      </w:r>
+      <w:r>
+        <w:rPr>
+          <w:rFonts w:ascii="Helvetica" w:hAnsi="Helvetica" w:cs="Helvetica"/>
+          <w:sz w:val="22"/>
+          <w:szCs w:val="22"/>
+        </w:rPr>
+        <w:t xml:space="preserve"> weather or roadway conditions at the time of the crash. It was daylight, clear weather, with dry roadways, and the speed limit for Lockwood Bl</w:t>
+      </w:r>
+      <w:r>
+        <w:rPr>
+          <w:rFonts w:ascii="Helvetica" w:hAnsi="Helvetica" w:cs="Helvetica"/>
+          <w:sz w:val="22"/>
+          <w:szCs w:val="22"/>
+        </w:rPr>
+        <w:t>vd was 35 mph.</w:t>
       </w:r>
     </w:p>
     <w:p>
@@ -35,38 +53,6 @@
           <w:szCs w:val="22"/>
         </w:rPr>
       </w:pPr>
-      <w:r>
-        <w:rPr>
-          <w:rFonts w:ascii="Helvetica" w:hAnsi="Helvetica" w:cs="Helvetica"/>
-          <w:sz w:val="22"/>
-          <w:szCs w:val="22"/>
-        </w:rPr>
-        <w:t xml:space="preserve">According to the police report there </w:t>
-      </w:r>
-      <w:r>
-        <w:rPr>
-          <w:rFonts w:ascii="Helvetica" w:hAnsi="Helvetica" w:cs="Helvetica"/>
-          <w:sz w:val="22"/>
-          <w:szCs w:val="22"/>
-        </w:rPr>
-        <w:t>no adverse</w:t>
-      </w:r>
-      <w:r>
-        <w:rPr>
-          <w:rFonts w:ascii="Helvetica" w:hAnsi="Helvetica" w:cs="Helvetica"/>
-          <w:sz w:val="22"/>
-          <w:szCs w:val="22"/>
-        </w:rPr>
-        <w:t xml:space="preserve"> weather or roadway conditions at the time of the crash. It was daylight, clear weather, with dry roadways, and the speed limit for Lockwood Bl</w:t>
-      </w:r>
-      <w:r>
-        <w:rPr>
-          <w:rFonts w:ascii="Helvetica" w:hAnsi="Helvetica" w:cs="Helvetica"/>
-          <w:sz w:val="22"/>
-          <w:szCs w:val="22"/>
-        </w:rPr>
-        <w:t>vd was 35 mph.</w:t>
-      </w:r>
     </w:p>
     <w:p>
       <w:pPr>
@@ -77,6 +63,84 @@
           <w:szCs w:val="22"/>
         </w:rPr>
       </w:pPr>
+      <w:r>
+        <w:rPr>
+          <w:rFonts w:ascii="Helvetica" w:hAnsi="Helvetica" w:cs="Helvetica"/>
+          <w:b/>
+          <w:bCs/>
+          <w:sz w:val="22"/>
+          <w:szCs w:val="22"/>
+        </w:rPr>
+        <w:t xml:space="preserve">Thomas </w:t>
+      </w:r>
+      <w:proofErr w:type="spellStart"/>
+      <w:r>
+        <w:rPr>
+          <w:rFonts w:ascii="Helvetica" w:hAnsi="Helvetica" w:cs="Helvetica"/>
+          <w:b/>
+          <w:bCs/>
+          <w:sz w:val="22"/>
+          <w:szCs w:val="22"/>
+        </w:rPr>
+        <w:t>Vravis</w:t>
+      </w:r>
+      <w:proofErr w:type="spellEnd"/>
+      <w:r>
+        <w:rPr>
+          <w:rFonts w:ascii="Helvetica" w:hAnsi="Helvetica" w:cs="Helvetica"/>
+          <w:sz w:val="22"/>
+          <w:szCs w:val="22"/>
+        </w:rPr>
+        <w:t xml:space="preserve"> testified at deposition on July 28, 2021 that he had been</w:t>
+      </w:r>
+      <w:r>
+        <w:rPr>
+          <w:rFonts w:ascii="Helvetica" w:hAnsi="Helvetica" w:cs="Helvetica"/>
+          <w:sz w:val="22"/>
+          <w:szCs w:val="22"/>
+        </w:rPr>
+        <w:t xml:space="preserve"> driving at the time of the crash and had been</w:t>
+      </w:r>
+      <w:r>
+        <w:rPr>
+          <w:rFonts w:ascii="Helvetica" w:hAnsi="Helvetica" w:cs="Helvetica"/>
+          <w:sz w:val="22"/>
+          <w:szCs w:val="22"/>
+        </w:rPr>
+        <w:t xml:space="preserve"> stopped at a red light with a vehicle in front of him, in the right turn lane</w:t>
+      </w:r>
+      <w:r>
+        <w:rPr>
+          <w:rFonts w:ascii="Helvetica" w:hAnsi="Helvetica" w:cs="Helvetica"/>
+          <w:sz w:val="22"/>
+          <w:szCs w:val="22"/>
+        </w:rPr>
+        <w:t>,</w:t>
+      </w:r>
+      <w:r>
+        <w:rPr>
+          <w:rFonts w:ascii="Helvetica" w:hAnsi="Helvetica" w:cs="Helvetica"/>
+          <w:sz w:val="22"/>
+          <w:szCs w:val="22"/>
+        </w:rPr>
+        <w:t xml:space="preserve"> when his car was struck from the rear.</w:t>
+      </w:r>
+      <w:r>
+        <w:rPr>
+          <w:rFonts w:ascii="Helvetica" w:hAnsi="Helvetica" w:cs="Helvetica"/>
+          <w:sz w:val="22"/>
+          <w:szCs w:val="22"/>
+        </w:rPr>
+        <w:t xml:space="preserve"> </w:t>
+      </w:r>
+      <w:r>
+        <w:rPr>
+          <w:rFonts w:ascii="Helvetica" w:hAnsi="Helvetica" w:cs="Helvetica"/>
+          <w:sz w:val="22"/>
+          <w:szCs w:val="22"/>
+        </w:rPr>
+        <w:t>He felt two impacts.</w:t>
+      </w:r>
     </w:p>
     <w:p>
       <w:pPr>
@@ -87,6 +151,16 @@
           <w:szCs w:val="22"/>
         </w:rPr>
       </w:pPr>
+    </w:p>
+    <w:p>
+      <w:pPr>
+        <w:jc w:val="both"/>
+        <w:rPr>
+          <w:rFonts w:ascii="Helvetica" w:hAnsi="Helvetica" w:cs="Helvetica"/>
+          <w:sz w:val="22"/>
+          <w:szCs w:val="22"/>
+        </w:rPr>
+      </w:pPr>
       <w:r>
         <w:rPr>
           <w:rFonts w:ascii="Helvetica" w:hAnsi="Helvetica" w:cs="Helvetica"/>
@@ -95,7 +169,7 @@
           <w:sz w:val="22"/>
           <w:szCs w:val="22"/>
         </w:rPr>
-        <w:t xml:space="preserve">Thomas </w:t>
+        <w:t xml:space="preserve">Barbara </w:t>
       </w:r>
       <w:proofErr w:type="spellStart"/>
       <w:r>
@@ -115,39 +189,31 @@
           <w:sz w:val="22"/>
           <w:szCs w:val="22"/>
         </w:rPr>
-        <w:t xml:space="preserve"> testified at deposition on July 28, 2021 that he had been</w:t>
-      </w:r>
-      <w:r>
-        <w:rPr>
-          <w:rFonts w:ascii="Helvetica" w:hAnsi="Helvetica" w:cs="Helvetica"/>
-          <w:sz w:val="22"/>
-          <w:szCs w:val="22"/>
-        </w:rPr>
-        <w:t xml:space="preserve"> driving at the time of the crash and had been</w:t>
-      </w:r>
-      <w:r>
-        <w:rPr>
-          <w:rFonts w:ascii="Helvetica" w:hAnsi="Helvetica" w:cs="Helvetica"/>
-          <w:sz w:val="22"/>
-          <w:szCs w:val="22"/>
-        </w:rPr>
-        <w:t xml:space="preserve"> stopped at a red light with a vehicle in front of him, in the right turn lane</w:t>
-      </w:r>
-      <w:r>
-        <w:rPr>
-          <w:rFonts w:ascii="Helvetica" w:hAnsi="Helvetica" w:cs="Helvetica"/>
-          <w:sz w:val="22"/>
-          <w:szCs w:val="22"/>
-        </w:rPr>
-        <w:t>,</w:t>
-      </w:r>
-      <w:r>
-        <w:rPr>
-          <w:rFonts w:ascii="Helvetica" w:hAnsi="Helvetica" w:cs="Helvetica"/>
-          <w:sz w:val="22"/>
-          <w:szCs w:val="22"/>
-        </w:rPr>
-        <w:t xml:space="preserve"> when his car was struck from the rear.</w:t>
+        <w:t xml:space="preserve"> testified at deposition on July 28, 2021 that </w:t>
+      </w:r>
+      <w:r>
+        <w:rPr>
+          <w:rFonts w:ascii="Helvetica" w:hAnsi="Helvetica" w:cs="Helvetica"/>
+          <w:sz w:val="22"/>
+          <w:szCs w:val="22"/>
+        </w:rPr>
+        <w:t>the vehicle she had been a passenger in was stopped in the right turn lane</w:t>
+      </w:r>
+      <w:r>
+        <w:rPr>
+          <w:rFonts w:ascii="Helvetica" w:hAnsi="Helvetica" w:cs="Helvetica"/>
+          <w:sz w:val="22"/>
+          <w:szCs w:val="22"/>
+        </w:rPr>
+        <w:t xml:space="preserve">, southbound on McCulloch Rd, when </w:t>
+      </w:r>
+      <w:r>
+        <w:rPr>
+          <w:rFonts w:ascii="Helvetica" w:hAnsi="Helvetica" w:cs="Helvetica"/>
+          <w:sz w:val="22"/>
+          <w:szCs w:val="22"/>
+        </w:rPr>
+        <w:t>the car was struck from the rear.</w:t>
       </w:r>
       <w:r>
         <w:rPr>
@@ -163,7 +229,7 @@
           <w:sz w:val="22"/>
           <w:szCs w:val="22"/>
         </w:rPr>
-        <w:t>He felt two impacts.</w:t>
+        <w:t>She felt two impacts.</w:t>
       </w:r>
     </w:p>
     <w:p>
@@ -193,9 +259,177 @@
           <w:sz w:val="22"/>
           <w:szCs w:val="22"/>
         </w:rPr>
-        <w:t xml:space="preserve">Barbara </w:t>
+        <w:t>Virginia Deer</w:t>
+      </w:r>
+      <w:r>
+        <w:rPr>
+          <w:rFonts w:ascii="Helvetica" w:hAnsi="Helvetica" w:cs="Helvetica"/>
+          <w:sz w:val="22"/>
+          <w:szCs w:val="22"/>
+        </w:rPr>
+        <w:t xml:space="preserve"> testified at deposition on </w:t>
+      </w:r>
+      <w:r>
+        <w:rPr>
+          <w:rFonts w:ascii="Helvetica" w:hAnsi="Helvetica" w:cs="Helvetica"/>
+          <w:sz w:val="22"/>
+          <w:szCs w:val="22"/>
+        </w:rPr>
+        <w:t xml:space="preserve">July 5, 2023 that she </w:t>
+      </w:r>
+      <w:r>
+        <w:rPr>
+          <w:rFonts w:ascii="Helvetica" w:hAnsi="Helvetica" w:cs="Helvetica"/>
+          <w:sz w:val="22"/>
+          <w:szCs w:val="22"/>
+        </w:rPr>
+        <w:t xml:space="preserve">stopped behind a line of cars in the right turn lane, with Mr. and Mrs. </w:t>
       </w:r>
       <w:proofErr w:type="spellStart"/>
+      <w:r>
+        <w:rPr>
+          <w:rFonts w:ascii="Helvetica" w:hAnsi="Helvetica" w:cs="Helvetica"/>
+          <w:sz w:val="22"/>
+          <w:szCs w:val="22"/>
+        </w:rPr>
+        <w:t>Vravis</w:t>
+      </w:r>
+      <w:r>
+        <w:rPr>
+          <w:rFonts w:ascii="Helvetica" w:hAnsi="Helvetica" w:cs="Helvetica"/>
+          <w:sz w:val="22"/>
+          <w:szCs w:val="22"/>
+        </w:rPr>
+        <w:t>’s</w:t>
+      </w:r>
+      <w:proofErr w:type="spellEnd"/>
+      <w:r>
+        <w:rPr>
+          <w:rFonts w:ascii="Helvetica" w:hAnsi="Helvetica" w:cs="Helvetica"/>
+          <w:sz w:val="22"/>
+          <w:szCs w:val="22"/>
+        </w:rPr>
+        <w:t xml:space="preserve"> vehicle directly in front of her.</w:t>
+      </w:r>
+      <w:r>
+        <w:rPr>
+          <w:rFonts w:ascii="Helvetica" w:hAnsi="Helvetica" w:cs="Helvetica"/>
+          <w:sz w:val="22"/>
+          <w:szCs w:val="22"/>
+        </w:rPr>
+        <w:t xml:space="preserve"> </w:t>
+      </w:r>
+      <w:r>
+        <w:rPr>
+          <w:rFonts w:ascii="Helvetica" w:hAnsi="Helvetica" w:cs="Helvetica"/>
+          <w:sz w:val="22"/>
+          <w:szCs w:val="22"/>
+        </w:rPr>
+        <w:t xml:space="preserve">Although the light was still </w:t>
+      </w:r>
+      <w:r>
+        <w:rPr>
+          <w:rFonts w:ascii="Helvetica" w:hAnsi="Helvetica" w:cs="Helvetica"/>
+          <w:sz w:val="22"/>
+          <w:szCs w:val="22"/>
+        </w:rPr>
+        <w:lastRenderedPageBreak/>
+        <w:t xml:space="preserve">red, she saw cars </w:t>
+      </w:r>
+      <w:r>
+        <w:rPr>
+          <w:rFonts w:ascii="Helvetica" w:hAnsi="Helvetica" w:cs="Helvetica"/>
+          <w:sz w:val="22"/>
+          <w:szCs w:val="22"/>
+        </w:rPr>
+        <w:t>proceed with the turn.</w:t>
+      </w:r>
+      <w:r>
+        <w:rPr>
+          <w:rFonts w:ascii="Helvetica" w:hAnsi="Helvetica" w:cs="Helvetica"/>
+          <w:sz w:val="22"/>
+          <w:szCs w:val="22"/>
+        </w:rPr>
+        <w:t xml:space="preserve"> </w:t>
+      </w:r>
+      <w:r>
+        <w:rPr>
+          <w:rFonts w:ascii="Helvetica" w:hAnsi="Helvetica" w:cs="Helvetica"/>
+          <w:sz w:val="22"/>
+          <w:szCs w:val="22"/>
+        </w:rPr>
+        <w:t>She took her foot off the brake</w:t>
+      </w:r>
+      <w:r>
+        <w:rPr>
+          <w:rFonts w:ascii="Helvetica" w:hAnsi="Helvetica" w:cs="Helvetica"/>
+          <w:sz w:val="22"/>
+          <w:szCs w:val="22"/>
+        </w:rPr>
+        <w:t xml:space="preserve"> and the car rolled forward at an idle speed as she looked down to turn down her music.</w:t>
+      </w:r>
+      <w:r>
+        <w:rPr>
+          <w:rFonts w:ascii="Helvetica" w:hAnsi="Helvetica" w:cs="Helvetica"/>
+          <w:sz w:val="22"/>
+          <w:szCs w:val="22"/>
+        </w:rPr>
+        <w:t xml:space="preserve"> </w:t>
+      </w:r>
+      <w:r>
+        <w:rPr>
+          <w:rFonts w:ascii="Helvetica" w:hAnsi="Helvetica" w:cs="Helvetica"/>
+          <w:sz w:val="22"/>
+          <w:szCs w:val="22"/>
+        </w:rPr>
+        <w:t>She looked back up after</w:t>
+      </w:r>
+      <w:r>
+        <w:rPr>
+          <w:rFonts w:ascii="Helvetica" w:hAnsi="Helvetica" w:cs="Helvetica"/>
+          <w:sz w:val="22"/>
+          <w:szCs w:val="22"/>
+        </w:rPr>
+        <w:t xml:space="preserve"> her vehicle collided with the rear of Mr. and Mrs. </w:t>
+      </w:r>
+      <w:proofErr w:type="spellStart"/>
+      <w:r>
+        <w:rPr>
+          <w:rFonts w:ascii="Helvetica" w:hAnsi="Helvetica" w:cs="Helvetica"/>
+          <w:sz w:val="22"/>
+          <w:szCs w:val="22"/>
+        </w:rPr>
+        <w:t>Vravis’s</w:t>
+      </w:r>
+      <w:proofErr w:type="spellEnd"/>
+      <w:r>
+        <w:rPr>
+          <w:rFonts w:ascii="Helvetica" w:hAnsi="Helvetica" w:cs="Helvetica"/>
+          <w:sz w:val="22"/>
+          <w:szCs w:val="22"/>
+        </w:rPr>
+        <w:t xml:space="preserve"> vehicle.</w:t>
+      </w:r>
+    </w:p>
+    <w:p>
+      <w:pPr>
+        <w:jc w:val="both"/>
+        <w:rPr>
+          <w:rFonts w:ascii="Helvetica" w:hAnsi="Helvetica" w:cs="Helvetica"/>
+          <w:sz w:val="22"/>
+          <w:szCs w:val="22"/>
+        </w:rPr>
+      </w:pPr>
+    </w:p>
+    <w:p>
+      <w:pPr>
+        <w:jc w:val="both"/>
+        <w:rPr>
+          <w:rFonts w:ascii="Helvetica" w:hAnsi="Helvetica" w:cs="Helvetica"/>
+          <w:sz w:val="22"/>
+          <w:szCs w:val="22"/>
+        </w:rPr>
+      </w:pPr>
       <w:r>
         <w:rPr>
           <w:rFonts w:ascii="Helvetica" w:hAnsi="Helvetica" w:cs="Helvetica"/>
@@ -204,40 +438,15 @@
           <w:sz w:val="22"/>
           <w:szCs w:val="22"/>
         </w:rPr>
-        <w:t>Vravis</w:t>
-      </w:r>
-      <w:proofErr w:type="spellEnd"/>
-      <w:r>
-        <w:rPr>
-          <w:rFonts w:ascii="Helvetica" w:hAnsi="Helvetica" w:cs="Helvetica"/>
-          <w:sz w:val="22"/>
-          <w:szCs w:val="22"/>
-        </w:rPr>
-        <w:t xml:space="preserve"> testified at deposition on July 28, 2021 that </w:t>
-      </w:r>
-      <w:r>
-        <w:rPr>
-          <w:rFonts w:ascii="Helvetica" w:hAnsi="Helvetica" w:cs="Helvetica"/>
-          <w:sz w:val="22"/>
-          <w:szCs w:val="22"/>
-        </w:rPr>
-        <w:t>the vehicle she had been a passenger in was stopped in the right turn lane</w:t>
-      </w:r>
-      <w:r>
-        <w:rPr>
-          <w:rFonts w:ascii="Helvetica" w:hAnsi="Helvetica" w:cs="Helvetica"/>
-          <w:sz w:val="22"/>
-          <w:szCs w:val="22"/>
-        </w:rPr>
-        <w:t xml:space="preserve">, southbound on McCulloch Rd, when </w:t>
-      </w:r>
-      <w:r>
-        <w:rPr>
-          <w:rFonts w:ascii="Helvetica" w:hAnsi="Helvetica" w:cs="Helvetica"/>
-          <w:sz w:val="22"/>
-          <w:szCs w:val="22"/>
-        </w:rPr>
-        <w:t>the car was struck from the rear.</w:t>
+        <w:t>Vicki Deer</w:t>
+      </w:r>
+      <w:r>
+        <w:rPr>
+          <w:rFonts w:ascii="Helvetica" w:hAnsi="Helvetica" w:cs="Helvetica"/>
+          <w:sz w:val="22"/>
+          <w:szCs w:val="22"/>
+        </w:rPr>
+        <w:t xml:space="preserve"> testified at deposition on July 5, 2023 that she owned the vehicle her daughter Virginia was driving at the time of the crash.</w:t>
       </w:r>
       <w:r>
         <w:rPr>
@@ -253,7 +462,31 @@
           <w:sz w:val="22"/>
           <w:szCs w:val="22"/>
         </w:rPr>
-        <w:t>She felt two impacts.</w:t>
+        <w:t xml:space="preserve">Mrs. Deer was not present during the crash and did not have any </w:t>
+      </w:r>
+      <w:r>
+        <w:rPr>
+          <w:rFonts w:ascii="Helvetica" w:hAnsi="Helvetica" w:cs="Helvetica"/>
+          <w:sz w:val="22"/>
+          <w:szCs w:val="22"/>
+        </w:rPr>
+        <w:t>first-hand</w:t>
+      </w:r>
+      <w:r>
+        <w:rPr>
+          <w:rFonts w:ascii="Helvetica" w:hAnsi="Helvetica" w:cs="Helvetica"/>
+          <w:sz w:val="22"/>
+          <w:szCs w:val="22"/>
+        </w:rPr>
+        <w:t xml:space="preserve"> testimony directly related to </w:t>
+      </w:r>
+      <w:r>
+        <w:rPr>
+          <w:rFonts w:ascii="Helvetica" w:hAnsi="Helvetica" w:cs="Helvetica"/>
+          <w:sz w:val="22"/>
+          <w:szCs w:val="22"/>
+        </w:rPr>
+        <w:t>how the crash occurred.</w:t>
       </w:r>
     </w:p>
     <w:p>
@@ -265,1274 +498,6 @@
           <w:szCs w:val="22"/>
         </w:rPr>
       </w:pPr>
-    </w:p>
-    <w:p>
-      <w:pPr>
-        <w:jc w:val="both"/>
-        <w:rPr>
-          <w:rFonts w:ascii="Helvetica" w:hAnsi="Helvetica" w:cs="Helvetica"/>
-          <w:sz w:val="22"/>
-          <w:szCs w:val="22"/>
-        </w:rPr>
-      </w:pPr>
-      <w:r>
-        <w:rPr>
-          <w:rFonts w:ascii="Helvetica" w:hAnsi="Helvetica" w:cs="Helvetica"/>
-          <w:b/>
-          <w:bCs/>
-          <w:sz w:val="22"/>
-          <w:szCs w:val="22"/>
-        </w:rPr>
-        <w:t>Virginia Deer</w:t>
-      </w:r>
-      <w:r>
-        <w:rPr>
-          <w:rFonts w:ascii="Helvetica" w:hAnsi="Helvetica" w:cs="Helvetica"/>
-          <w:sz w:val="22"/>
-          <w:szCs w:val="22"/>
-        </w:rPr>
-        <w:t xml:space="preserve"> testified at deposition on </w:t>
-      </w:r>
-      <w:r>
-        <w:rPr>
-          <w:rFonts w:ascii="Helvetica" w:hAnsi="Helvetica" w:cs="Helvetica"/>
-          <w:sz w:val="22"/>
-          <w:szCs w:val="22"/>
-        </w:rPr>
-        <w:t xml:space="preserve">July 5, 2023 that she </w:t>
-      </w:r>
-      <w:r>
-        <w:rPr>
-          <w:rFonts w:ascii="Helvetica" w:hAnsi="Helvetica" w:cs="Helvetica"/>
-          <w:sz w:val="22"/>
-          <w:szCs w:val="22"/>
-        </w:rPr>
-        <w:t xml:space="preserve">stopped behind a line of cars in the right turn lane, with Mr. and Mrs. </w:t>
-      </w:r>
-      <w:proofErr w:type="spellStart"/>
-      <w:r>
-        <w:rPr>
-          <w:rFonts w:ascii="Helvetica" w:hAnsi="Helvetica" w:cs="Helvetica"/>
-          <w:sz w:val="22"/>
-          <w:szCs w:val="22"/>
-        </w:rPr>
-        <w:t>Vravis</w:t>
-      </w:r>
-      <w:r>
-        <w:rPr>
-          <w:rFonts w:ascii="Helvetica" w:hAnsi="Helvetica" w:cs="Helvetica"/>
-          <w:sz w:val="22"/>
-          <w:szCs w:val="22"/>
-        </w:rPr>
-        <w:t>’s</w:t>
-      </w:r>
-      <w:proofErr w:type="spellEnd"/>
-      <w:r>
-        <w:rPr>
-          <w:rFonts w:ascii="Helvetica" w:hAnsi="Helvetica" w:cs="Helvetica"/>
-          <w:sz w:val="22"/>
-          <w:szCs w:val="22"/>
-        </w:rPr>
-        <w:t xml:space="preserve"> vehicle directly in front of her.</w:t>
-      </w:r>
-      <w:r>
-        <w:rPr>
-          <w:rFonts w:ascii="Helvetica" w:hAnsi="Helvetica" w:cs="Helvetica"/>
-          <w:sz w:val="22"/>
-          <w:szCs w:val="22"/>
-        </w:rPr>
-        <w:t xml:space="preserve"> </w:t>
-      </w:r>
-      <w:r>
-        <w:rPr>
-          <w:rFonts w:ascii="Helvetica" w:hAnsi="Helvetica" w:cs="Helvetica"/>
-          <w:sz w:val="22"/>
-          <w:szCs w:val="22"/>
-        </w:rPr>
-        <w:t xml:space="preserve">Although the light was still </w:t>
-      </w:r>
-      <w:r>
-        <w:rPr>
-          <w:rFonts w:ascii="Helvetica" w:hAnsi="Helvetica" w:cs="Helvetica"/>
-          <w:sz w:val="22"/>
-          <w:szCs w:val="22"/>
-        </w:rPr>
-        <w:lastRenderedPageBreak/>
-        <w:t xml:space="preserve">red, she saw cars </w:t>
-      </w:r>
-      <w:r>
-        <w:rPr>
-          <w:rFonts w:ascii="Helvetica" w:hAnsi="Helvetica" w:cs="Helvetica"/>
-          <w:sz w:val="22"/>
-          <w:szCs w:val="22"/>
-        </w:rPr>
-        <w:t>proceed with the turn.</w:t>
-      </w:r>
-      <w:r>
-        <w:rPr>
-          <w:rFonts w:ascii="Helvetica" w:hAnsi="Helvetica" w:cs="Helvetica"/>
-          <w:sz w:val="22"/>
-          <w:szCs w:val="22"/>
-        </w:rPr>
-        <w:t xml:space="preserve"> </w:t>
-      </w:r>
-      <w:r>
-        <w:rPr>
-          <w:rFonts w:ascii="Helvetica" w:hAnsi="Helvetica" w:cs="Helvetica"/>
-          <w:sz w:val="22"/>
-          <w:szCs w:val="22"/>
-        </w:rPr>
-        <w:t>She took her foot off the brake</w:t>
-      </w:r>
-      <w:r>
-        <w:rPr>
-          <w:rFonts w:ascii="Helvetica" w:hAnsi="Helvetica" w:cs="Helvetica"/>
-          <w:sz w:val="22"/>
-          <w:szCs w:val="22"/>
-        </w:rPr>
-        <w:t xml:space="preserve"> and the car rolled forward at an idle speed as she looked down to turn down her music.</w:t>
-      </w:r>
-      <w:r>
-        <w:rPr>
-          <w:rFonts w:ascii="Helvetica" w:hAnsi="Helvetica" w:cs="Helvetica"/>
-          <w:sz w:val="22"/>
-          <w:szCs w:val="22"/>
-        </w:rPr>
-        <w:t xml:space="preserve"> </w:t>
-      </w:r>
-      <w:r>
-        <w:rPr>
-          <w:rFonts w:ascii="Helvetica" w:hAnsi="Helvetica" w:cs="Helvetica"/>
-          <w:sz w:val="22"/>
-          <w:szCs w:val="22"/>
-        </w:rPr>
-        <w:t>She looked back up after</w:t>
-      </w:r>
-      <w:r>
-        <w:rPr>
-          <w:rFonts w:ascii="Helvetica" w:hAnsi="Helvetica" w:cs="Helvetica"/>
-          <w:sz w:val="22"/>
-          <w:szCs w:val="22"/>
-        </w:rPr>
-        <w:t xml:space="preserve"> her vehicle collided with the rear of Mr. and Mrs. </w:t>
-      </w:r>
-      <w:proofErr w:type="spellStart"/>
-      <w:r>
-        <w:rPr>
-          <w:rFonts w:ascii="Helvetica" w:hAnsi="Helvetica" w:cs="Helvetica"/>
-          <w:sz w:val="22"/>
-          <w:szCs w:val="22"/>
-        </w:rPr>
-        <w:t>Vravis’s</w:t>
-      </w:r>
-      <w:proofErr w:type="spellEnd"/>
-      <w:r>
-        <w:rPr>
-          <w:rFonts w:ascii="Helvetica" w:hAnsi="Helvetica" w:cs="Helvetica"/>
-          <w:sz w:val="22"/>
-          <w:szCs w:val="22"/>
-        </w:rPr>
-        <w:t xml:space="preserve"> vehicle.</w:t>
-      </w:r>
-    </w:p>
-    <w:p>
-      <w:pPr>
-        <w:jc w:val="both"/>
-        <w:rPr>
-          <w:rFonts w:ascii="Helvetica" w:hAnsi="Helvetica" w:cs="Helvetica"/>
-          <w:sz w:val="22"/>
-          <w:szCs w:val="22"/>
-        </w:rPr>
-      </w:pPr>
-    </w:p>
-    <w:p>
-      <w:pPr>
-        <w:jc w:val="both"/>
-        <w:rPr>
-          <w:rFonts w:ascii="Helvetica" w:hAnsi="Helvetica" w:cs="Helvetica"/>
-          <w:sz w:val="22"/>
-          <w:szCs w:val="22"/>
-        </w:rPr>
-      </w:pPr>
-      <w:r>
-        <w:rPr>
-          <w:rFonts w:ascii="Helvetica" w:hAnsi="Helvetica" w:cs="Helvetica"/>
-          <w:b/>
-          <w:bCs/>
-          <w:sz w:val="22"/>
-          <w:szCs w:val="22"/>
-        </w:rPr>
-        <w:t>Vicki Deer</w:t>
-      </w:r>
-      <w:r>
-        <w:rPr>
-          <w:rFonts w:ascii="Helvetica" w:hAnsi="Helvetica" w:cs="Helvetica"/>
-          <w:sz w:val="22"/>
-          <w:szCs w:val="22"/>
-        </w:rPr>
-        <w:t xml:space="preserve"> testified at deposition on July 5, 2023 that she owned the vehicle her daughter Virginia was driving at the time of the crash.</w:t>
-      </w:r>
-      <w:r>
-        <w:rPr>
-          <w:rFonts w:ascii="Helvetica" w:hAnsi="Helvetica" w:cs="Helvetica"/>
-          <w:sz w:val="22"/>
-          <w:szCs w:val="22"/>
-        </w:rPr>
-        <w:t xml:space="preserve"> </w:t>
-      </w:r>
-      <w:r>
-        <w:rPr>
-          <w:rFonts w:ascii="Helvetica" w:hAnsi="Helvetica" w:cs="Helvetica"/>
-          <w:sz w:val="22"/>
-          <w:szCs w:val="22"/>
-        </w:rPr>
-        <w:t xml:space="preserve">Mrs. Deer was not present during the crash and did not have any </w:t>
-      </w:r>
-      <w:r>
-        <w:rPr>
-          <w:rFonts w:ascii="Helvetica" w:hAnsi="Helvetica" w:cs="Helvetica"/>
-          <w:sz w:val="22"/>
-          <w:szCs w:val="22"/>
-        </w:rPr>
-        <w:t>first-hand</w:t>
-      </w:r>
-      <w:r>
-        <w:rPr>
-          <w:rFonts w:ascii="Helvetica" w:hAnsi="Helvetica" w:cs="Helvetica"/>
-          <w:sz w:val="22"/>
-          <w:szCs w:val="22"/>
-        </w:rPr>
-        <w:t xml:space="preserve"> testimony directly related to </w:t>
-      </w:r>
-      <w:r>
-        <w:rPr>
-          <w:rFonts w:ascii="Helvetica" w:hAnsi="Helvetica" w:cs="Helvetica"/>
-          <w:sz w:val="22"/>
-          <w:szCs w:val="22"/>
-        </w:rPr>
-        <w:t>how the crash occurred.</w:t>
-      </w:r>
-    </w:p>
-    <w:p>
-      <w:pPr>
-        <w:jc w:val="both"/>
-        <w:rPr>
-          <w:rFonts w:ascii="Helvetica" w:hAnsi="Helvetica" w:cs="Helvetica"/>
-          <w:sz w:val="22"/>
-          <w:szCs w:val="22"/>
-        </w:rPr>
-      </w:pPr>
-    </w:p>
-    <w:p>
-      <w:pPr>
-        <w:jc w:val="both"/>
-        <w:rPr>
-          <w:rFonts w:ascii="Helvetica" w:hAnsi="Helvetica" w:cs="Helvetica"/>
-          <w:sz w:val="22"/>
-          <w:szCs w:val="22"/>
-        </w:rPr>
-      </w:pPr>
-    </w:p>
-    <w:p>
-      <w:pPr>
-        <w:jc w:val="both"/>
-        <w:rPr>
-          <w:rFonts w:ascii="Helvetica" w:hAnsi="Helvetica" w:cs="Helvetica"/>
-          <w:b/>
-          <w:sz w:val="22"/>
-          <w:szCs w:val="22"/>
-        </w:rPr>
-      </w:pPr>
-      <w:r>
-        <w:rPr>
-          <w:rFonts w:ascii="Helvetica" w:hAnsi="Helvetica" w:cs="Helvetica"/>
-          <w:b/>
-          <w:sz w:val="22"/>
-          <w:szCs w:val="22"/>
-        </w:rPr>
-        <w:t>O</w:t>
-      </w:r>
-      <w:r>
-        <w:rPr>
-          <w:rFonts w:ascii="Helvetica" w:hAnsi="Helvetica" w:cs="Helvetica"/>
-          <w:b/>
-          <w:sz w:val="22"/>
-          <w:szCs w:val="22"/>
-        </w:rPr>
-        <w:t>pinions of defendant’s</w:t>
-      </w:r>
-      <w:r>
-        <w:rPr>
-          <w:rFonts w:ascii="Helvetica" w:hAnsi="Helvetica" w:cs="Helvetica"/>
-          <w:b/>
-          <w:sz w:val="22"/>
-          <w:szCs w:val="22"/>
-        </w:rPr>
-        <w:t xml:space="preserve"> </w:t>
-      </w:r>
-      <w:r>
-        <w:rPr>
-          <w:rFonts w:ascii="Helvetica" w:hAnsi="Helvetica" w:cs="Helvetica"/>
-          <w:b/>
-          <w:sz w:val="22"/>
-          <w:szCs w:val="22"/>
-        </w:rPr>
-        <w:t>expert</w:t>
-      </w:r>
-      <w:r>
-        <w:rPr>
-          <w:rFonts w:ascii="Helvetica" w:hAnsi="Helvetica" w:cs="Helvetica"/>
-          <w:b/>
-          <w:sz w:val="22"/>
-          <w:szCs w:val="22"/>
-        </w:rPr>
-        <w:t>,</w:t>
-      </w:r>
-      <w:r>
-        <w:rPr>
-          <w:rFonts w:ascii="Helvetica" w:hAnsi="Helvetica" w:cs="Helvetica"/>
-          <w:b/>
-          <w:sz w:val="22"/>
-          <w:szCs w:val="22"/>
-        </w:rPr>
-        <w:t xml:space="preserve"> </w:t>
-      </w:r>
-      <w:r>
-        <w:rPr>
-          <w:rFonts w:ascii="Helvetica" w:hAnsi="Helvetica" w:cs="Helvetica"/>
-          <w:b/>
-          <w:sz w:val="22"/>
-          <w:szCs w:val="22"/>
-        </w:rPr>
-        <w:t xml:space="preserve">Dr. </w:t>
-      </w:r>
-      <w:r>
-        <w:rPr>
-          <w:rFonts w:ascii="Helvetica" w:hAnsi="Helvetica" w:cs="Helvetica"/>
-          <w:b/>
-          <w:sz w:val="22"/>
-          <w:szCs w:val="22"/>
-        </w:rPr>
-        <w:t>Lu with JS Held</w:t>
-      </w:r>
-    </w:p>
-    <w:p>
-      <w:pPr>
-        <w:jc w:val="both"/>
-        <w:rPr>
-          <w:rFonts w:ascii="Helvetica" w:hAnsi="Helvetica" w:cs="Helvetica"/>
-          <w:sz w:val="22"/>
-          <w:szCs w:val="22"/>
-        </w:rPr>
-      </w:pPr>
-      <w:r>
-        <w:rPr>
-          <w:rFonts w:ascii="Helvetica" w:hAnsi="Helvetica" w:cs="Helvetica"/>
-          <w:sz w:val="22"/>
-          <w:szCs w:val="22"/>
-        </w:rPr>
-        <w:t>Dr. Lu did not offer any opinions at deposition and did not complete a report for this case.</w:t>
-      </w:r>
-      <w:r>
-        <w:rPr>
-          <w:rFonts w:ascii="Helvetica" w:hAnsi="Helvetica" w:cs="Helvetica"/>
-          <w:sz w:val="22"/>
-          <w:szCs w:val="22"/>
-        </w:rPr>
-        <w:t xml:space="preserve"> </w:t>
-      </w:r>
-      <w:r>
-        <w:rPr>
-          <w:rFonts w:ascii="Helvetica" w:hAnsi="Helvetica" w:cs="Helvetica"/>
-          <w:sz w:val="22"/>
-          <w:szCs w:val="22"/>
-        </w:rPr>
-        <w:t>Her crush</w:t>
-      </w:r>
-      <w:r>
-        <w:rPr>
-          <w:rFonts w:ascii="Helvetica" w:hAnsi="Helvetica" w:cs="Helvetica"/>
-          <w:sz w:val="22"/>
-          <w:szCs w:val="22"/>
-        </w:rPr>
-        <w:t xml:space="preserve"> calculations show </w:t>
-      </w:r>
-      <w:r>
-        <w:rPr>
-          <w:rFonts w:ascii="Helvetica" w:hAnsi="Helvetica" w:cs="Helvetica"/>
-          <w:sz w:val="22"/>
-          <w:szCs w:val="22"/>
-        </w:rPr>
-        <w:t>a</w:t>
-      </w:r>
-      <w:r>
-        <w:rPr>
-          <w:rFonts w:ascii="Helvetica" w:hAnsi="Helvetica" w:cs="Helvetica"/>
-          <w:sz w:val="22"/>
-          <w:szCs w:val="22"/>
-        </w:rPr>
-        <w:t>n impact speed for the Hyundai of 8.5 mph, a</w:t>
-      </w:r>
-      <w:r>
-        <w:rPr>
-          <w:rFonts w:ascii="Helvetica" w:hAnsi="Helvetica" w:cs="Helvetica"/>
-          <w:sz w:val="22"/>
-          <w:szCs w:val="22"/>
-        </w:rPr>
-        <w:t xml:space="preserve"> delta-V for the Nissan of 4.7 mph </w:t>
-      </w:r>
-      <w:r>
-        <w:rPr>
-          <w:rFonts w:ascii="Helvetica" w:hAnsi="Helvetica" w:cs="Helvetica"/>
-          <w:sz w:val="22"/>
-          <w:szCs w:val="22"/>
-        </w:rPr>
-        <w:t>over 0.12 sec and a peak acceleration of 3.6 g.</w:t>
-      </w:r>
-      <w:r>
-        <w:rPr>
-          <w:rFonts w:ascii="Helvetica" w:hAnsi="Helvetica" w:cs="Helvetica"/>
-          <w:sz w:val="22"/>
-          <w:szCs w:val="22"/>
-        </w:rPr>
-        <w:t xml:space="preserve"> She did not make any statements or opine regarding biomechanical causation</w:t>
-      </w:r>
-      <w:r>
-        <w:rPr>
-          <w:rFonts w:ascii="Helvetica" w:hAnsi="Helvetica" w:cs="Helvetica"/>
-          <w:sz w:val="22"/>
-          <w:szCs w:val="22"/>
-        </w:rPr>
-        <w:t>.</w:t>
-      </w:r>
-    </w:p>
-    <w:p>
-      <w:pPr>
-        <w:jc w:val="both"/>
-        <w:rPr>
-          <w:rFonts w:ascii="Helvetica" w:hAnsi="Helvetica" w:cs="Helvetica"/>
-          <w:sz w:val="22"/>
-          <w:szCs w:val="22"/>
-        </w:rPr>
-      </w:pPr>
-    </w:p>
-    <w:p>
-      <w:pPr>
-        <w:jc w:val="both"/>
-        <w:rPr>
-          <w:rFonts w:ascii="Helvetica" w:hAnsi="Helvetica" w:cs="Helvetica"/>
-          <w:sz w:val="22"/>
-          <w:szCs w:val="22"/>
-        </w:rPr>
-      </w:pPr>
-      <w:r>
-        <w:rPr>
-          <w:rFonts w:ascii="Helvetica" w:hAnsi="Helvetica" w:cs="Helvetica"/>
-          <w:i/>
-          <w:iCs/>
-          <w:sz w:val="22"/>
-          <w:szCs w:val="22"/>
-          <w:u w:val="single"/>
-        </w:rPr>
-        <w:t xml:space="preserve">Analysis: </w:t>
-      </w:r>
-    </w:p>
-    <w:p>
-      <w:pPr>
-        <w:jc w:val="both"/>
-        <w:rPr>
-          <w:rFonts w:ascii="Helvetica" w:hAnsi="Helvetica" w:cs="Helvetica"/>
-          <w:sz w:val="22"/>
-          <w:szCs w:val="22"/>
-        </w:rPr>
-      </w:pPr>
-      <w:r>
-        <w:rPr>
-          <w:rFonts w:ascii="Helvetica" w:hAnsi="Helvetica" w:cs="Helvetica"/>
-          <w:sz w:val="22"/>
-          <w:szCs w:val="22"/>
-        </w:rPr>
-        <w:t xml:space="preserve">Deformation in the Nissan extends beyond the bumper plane into the rear body panels. Dr. Lu’s calculation sheet estimated 2.6 inches in the Nissan which would not account for deformation beyond the bumper. I would estimate the deformation is at least 4 inches. The deformation to the Hyundai is not well documented but it is more than likely </w:t>
-      </w:r>
-      <w:r>
-        <w:rPr>
-          <w:rFonts w:ascii="Helvetica" w:hAnsi="Helvetica" w:cs="Helvetica"/>
-          <w:sz w:val="22"/>
-          <w:szCs w:val="22"/>
-        </w:rPr>
-        <w:t>that the damage to it is 2-3 inches which is more than Dr. Lu’s estimate of 1 inch.</w:t>
-      </w:r>
-    </w:p>
-    <w:p>
-      <w:pPr>
-        <w:jc w:val="both"/>
-        <w:rPr>
-          <w:rFonts w:ascii="Helvetica" w:hAnsi="Helvetica" w:cs="Helvetica"/>
-          <w:sz w:val="22"/>
-          <w:szCs w:val="22"/>
-        </w:rPr>
-      </w:pPr>
-    </w:p>
-    <w:p>
-      <w:pPr>
-        <w:jc w:val="both"/>
-        <w:rPr>
-          <w:rFonts w:ascii="Helvetica" w:hAnsi="Helvetica" w:cs="Helvetica"/>
-          <w:iCs/>
-          <w:sz w:val="22"/>
-          <w:szCs w:val="22"/>
-        </w:rPr>
-      </w:pPr>
-      <w:r>
-        <w:rPr>
-          <w:rFonts w:ascii="Helvetica" w:hAnsi="Helvetica" w:cs="Helvetica"/>
-          <w:iCs/>
-          <w:sz w:val="22"/>
-          <w:szCs w:val="22"/>
-        </w:rPr>
-        <w:t>A widely used crash simulation program</w:t>
-      </w:r>
-      <w:r>
-        <w:rPr>
-          <w:rFonts w:ascii="Helvetica" w:hAnsi="Helvetica" w:cs="Helvetica"/>
-          <w:iCs/>
-          <w:sz w:val="22"/>
-          <w:szCs w:val="22"/>
-          <w:vertAlign w:val="superscript"/>
-        </w:rPr>
-        <w:footnoteReference w:id="1"/>
-      </w:r>
-      <w:r>
-        <w:rPr>
-          <w:rFonts w:ascii="Helvetica" w:hAnsi="Helvetica" w:cs="Helvetica"/>
-          <w:iCs/>
-          <w:sz w:val="22"/>
-          <w:szCs w:val="22"/>
-        </w:rPr>
-        <w:t xml:space="preserve"> is capable of modeling deformation and depth of penetration or maximum engagement during a collision. By overlapping the damage between scale models of the </w:t>
-      </w:r>
-      <w:r>
-        <w:rPr>
-          <w:rFonts w:ascii="Helvetica" w:hAnsi="Helvetica" w:cs="Helvetica"/>
-          <w:iCs/>
-          <w:sz w:val="22"/>
-          <w:szCs w:val="22"/>
-        </w:rPr>
-        <w:t>Hyundai</w:t>
-      </w:r>
-      <w:r>
-        <w:rPr>
-          <w:rFonts w:ascii="Helvetica" w:hAnsi="Helvetica" w:cs="Helvetica"/>
-          <w:iCs/>
-          <w:sz w:val="22"/>
-          <w:szCs w:val="22"/>
-        </w:rPr>
-        <w:t xml:space="preserve"> and the </w:t>
-      </w:r>
-      <w:r>
-        <w:rPr>
-          <w:rFonts w:ascii="Helvetica" w:hAnsi="Helvetica" w:cs="Helvetica"/>
-          <w:iCs/>
-          <w:sz w:val="22"/>
-          <w:szCs w:val="22"/>
-        </w:rPr>
-        <w:t>Nissan</w:t>
-      </w:r>
-      <w:r>
-        <w:rPr>
-          <w:rFonts w:ascii="Helvetica" w:hAnsi="Helvetica" w:cs="Helvetica"/>
-          <w:iCs/>
-          <w:sz w:val="22"/>
-          <w:szCs w:val="22"/>
-        </w:rPr>
-        <w:t xml:space="preserve"> as observed in the photos, I can model the subject crash to determine a closing speed estimate, which will in turn, estimate an approximate speed change or delta V imparted to the </w:t>
-      </w:r>
-      <w:r>
-        <w:rPr>
-          <w:rFonts w:ascii="Helvetica" w:hAnsi="Helvetica" w:cs="Helvetica"/>
-          <w:iCs/>
-          <w:sz w:val="22"/>
-          <w:szCs w:val="22"/>
-        </w:rPr>
-        <w:t>Nissan</w:t>
-      </w:r>
-      <w:r>
-        <w:rPr>
-          <w:rFonts w:ascii="Helvetica" w:hAnsi="Helvetica" w:cs="Helvetica"/>
-          <w:iCs/>
-          <w:sz w:val="22"/>
-          <w:szCs w:val="22"/>
-        </w:rPr>
-        <w:t xml:space="preserve"> in the crash by using a momentum, energy and restitution (MER) analysis, and then matching these results to the physical and other evidence.</w:t>
-      </w:r>
-    </w:p>
-    <w:p>
-      <w:pPr>
-        <w:jc w:val="both"/>
-        <w:rPr>
-          <w:rFonts w:ascii="Helvetica" w:hAnsi="Helvetica" w:cs="Helvetica"/>
-          <w:iCs/>
-          <w:sz w:val="22"/>
-          <w:szCs w:val="22"/>
-        </w:rPr>
-      </w:pPr>
-    </w:p>
-    <w:p>
-      <w:pPr>
-        <w:jc w:val="both"/>
-        <w:rPr>
-          <w:rFonts w:ascii="Helvetica" w:hAnsi="Helvetica" w:cs="Helvetica"/>
-          <w:bCs/>
-          <w:iCs/>
-          <w:sz w:val="22"/>
-          <w:szCs w:val="22"/>
-        </w:rPr>
-      </w:pPr>
-      <w:r>
-        <w:rPr>
-          <w:rFonts w:ascii="Helvetica" w:hAnsi="Helvetica" w:cs="Helvetica"/>
-          <w:bCs/>
-          <w:iCs/>
-          <w:sz w:val="22"/>
-          <w:szCs w:val="22"/>
-        </w:rPr>
-        <w:t xml:space="preserve">An impact speed of 10 mph from the </w:t>
-      </w:r>
-      <w:r>
-        <w:rPr>
-          <w:rFonts w:ascii="Helvetica" w:hAnsi="Helvetica" w:cs="Helvetica"/>
-          <w:bCs/>
-          <w:iCs/>
-          <w:sz w:val="22"/>
-          <w:szCs w:val="22"/>
-        </w:rPr>
-        <w:t>Hyundai</w:t>
-      </w:r>
-      <w:r>
-        <w:rPr>
-          <w:rFonts w:ascii="Helvetica" w:hAnsi="Helvetica" w:cs="Helvetica"/>
-          <w:bCs/>
-          <w:iCs/>
-          <w:sz w:val="22"/>
-          <w:szCs w:val="22"/>
-        </w:rPr>
-        <w:t xml:space="preserve"> would have resulted in a delta V in the </w:t>
-      </w:r>
-      <w:r>
-        <w:rPr>
-          <w:rFonts w:ascii="Helvetica" w:hAnsi="Helvetica" w:cs="Helvetica"/>
-          <w:bCs/>
-          <w:iCs/>
-          <w:sz w:val="22"/>
-          <w:szCs w:val="22"/>
-        </w:rPr>
-        <w:t>Nissan</w:t>
-      </w:r>
-      <w:r>
-        <w:rPr>
-          <w:rFonts w:ascii="Helvetica" w:hAnsi="Helvetica" w:cs="Helvetica"/>
-          <w:bCs/>
-          <w:iCs/>
-          <w:sz w:val="22"/>
-          <w:szCs w:val="22"/>
-        </w:rPr>
-        <w:t xml:space="preserve"> of approximately </w:t>
-      </w:r>
-      <w:r>
-        <w:rPr>
-          <w:rFonts w:ascii="Helvetica" w:hAnsi="Helvetica" w:cs="Helvetica"/>
-          <w:bCs/>
-          <w:iCs/>
-          <w:sz w:val="22"/>
-          <w:szCs w:val="22"/>
-        </w:rPr>
-        <w:t>5</w:t>
-      </w:r>
-      <w:r>
-        <w:rPr>
-          <w:rFonts w:ascii="Helvetica" w:hAnsi="Helvetica" w:cs="Helvetica"/>
-          <w:bCs/>
-          <w:iCs/>
-          <w:sz w:val="22"/>
-          <w:szCs w:val="22"/>
-        </w:rPr>
-        <w:t>.</w:t>
-      </w:r>
-      <w:r>
-        <w:rPr>
-          <w:rFonts w:ascii="Helvetica" w:hAnsi="Helvetica" w:cs="Helvetica"/>
-          <w:bCs/>
-          <w:iCs/>
-          <w:sz w:val="22"/>
-          <w:szCs w:val="22"/>
-        </w:rPr>
-        <w:t>9</w:t>
-      </w:r>
-      <w:r>
-        <w:rPr>
-          <w:rFonts w:ascii="Helvetica" w:hAnsi="Helvetica" w:cs="Helvetica"/>
-          <w:bCs/>
-          <w:iCs/>
-          <w:sz w:val="22"/>
-          <w:szCs w:val="22"/>
-        </w:rPr>
-        <w:t xml:space="preserve"> mph, with a peak vehicle acceleration for the impact of approximately </w:t>
-      </w:r>
-      <w:r>
-        <w:rPr>
-          <w:rFonts w:ascii="Helvetica" w:hAnsi="Helvetica" w:cs="Helvetica"/>
-          <w:bCs/>
-          <w:iCs/>
-          <w:sz w:val="22"/>
-          <w:szCs w:val="22"/>
-        </w:rPr>
-        <w:t>4.3</w:t>
-      </w:r>
-      <w:r>
-        <w:rPr>
-          <w:rFonts w:ascii="Helvetica" w:hAnsi="Helvetica" w:cs="Helvetica"/>
-          <w:bCs/>
-          <w:iCs/>
-          <w:sz w:val="22"/>
-          <w:szCs w:val="22"/>
-        </w:rPr>
-        <w:t xml:space="preserve"> g. Deformation (overlap or depth of penetration) between the </w:t>
-      </w:r>
-      <w:r>
-        <w:rPr>
-          <w:rFonts w:ascii="Helvetica" w:hAnsi="Helvetica" w:cs="Helvetica"/>
-          <w:bCs/>
-          <w:iCs/>
-          <w:sz w:val="22"/>
-          <w:szCs w:val="22"/>
-        </w:rPr>
-        <w:t>Hyundai</w:t>
-      </w:r>
-      <w:r>
-        <w:rPr>
-          <w:rFonts w:ascii="Helvetica" w:hAnsi="Helvetica" w:cs="Helvetica"/>
-          <w:bCs/>
-          <w:iCs/>
-          <w:sz w:val="22"/>
-          <w:szCs w:val="22"/>
-        </w:rPr>
-        <w:t xml:space="preserve"> and the </w:t>
-      </w:r>
-      <w:r>
-        <w:rPr>
-          <w:rFonts w:ascii="Helvetica" w:hAnsi="Helvetica" w:cs="Helvetica"/>
-          <w:bCs/>
-          <w:iCs/>
-          <w:sz w:val="22"/>
-          <w:szCs w:val="22"/>
-        </w:rPr>
-        <w:t>Nissan</w:t>
-      </w:r>
-      <w:r>
-        <w:rPr>
-          <w:rFonts w:ascii="Helvetica" w:hAnsi="Helvetica" w:cs="Helvetica"/>
-          <w:bCs/>
-          <w:iCs/>
-          <w:sz w:val="22"/>
-          <w:szCs w:val="22"/>
-        </w:rPr>
-        <w:t xml:space="preserve"> is shown below and is fairly consistent with what is observed in the photos.</w:t>
-      </w:r>
-    </w:p>
-    <w:p>
-      <w:pPr>
-        <w:jc w:val="both"/>
-        <w:rPr>
-          <w:rFonts w:ascii="Helvetica" w:hAnsi="Helvetica" w:cs="Helvetica"/>
-          <w:sz w:val="22"/>
-          <w:szCs w:val="22"/>
-        </w:rPr>
-      </w:pPr>
-      <w:r>
-        <w:rPr>
-          <w:rFonts w:ascii="Helvetica" w:hAnsi="Helvetica" w:cs="Helvetica"/>
-          <w:noProof/>
-          <w:sz w:val="22"/>
-          <w:szCs w:val="22"/>
-        </w:rPr>
-        <w:drawing>
-          <wp:anchor distT="0" distB="0" distL="114300" distR="114300" simplePos="0" relativeHeight="251709440" behindDoc="0" locked="0" layoutInCell="1" allowOverlap="1" wp14:anchorId="44FFD236" wp14:editId="67FD1DE7">
-            <wp:simplePos x="0" y="0"/>
-            <wp:positionH relativeFrom="margin">
-              <wp:align>center</wp:align>
-            </wp:positionH>
-            <wp:positionV relativeFrom="paragraph">
-              <wp:posOffset>111927</wp:posOffset>
-            </wp:positionV>
-            <wp:extent cx="3560901" cy="1828800"/>
-            <wp:effectExtent l="19050" t="19050" r="20955" b="19050"/>
-            <wp:wrapNone/>
-            <wp:docPr id="1" name="Picture 1"/>
-            <wp:cNvGraphicFramePr>
-              <a:graphicFrameLocks xmlns:a="http://schemas.openxmlformats.org/drawingml/2006/main" noChangeAspect="1"/>
-            </wp:cNvGraphicFramePr>
-            <a:graphic xmlns:a="http://schemas.openxmlformats.org/drawingml/2006/main">
-              <a:graphicData uri="http://schemas.openxmlformats.org/drawingml/2006/picture">
-                <pic:pic xmlns:pic="http://schemas.openxmlformats.org/drawingml/2006/picture">
-                  <pic:nvPicPr>
-                    <pic:cNvPr id="2" name="Picture 1161320961"/>
-                    <pic:cNvPicPr/>
-                  </pic:nvPicPr>
-                  <pic:blipFill>
-                    <a:blip r:embed="rId28"/>
-                    <a:stretch>
-                      <a:fillRect/>
-                    </a:stretch>
-                  </pic:blipFill>
-                  <pic:spPr>
-                    <a:xfrm>
-                      <a:off x="0" y="0"/>
-                      <a:ext cx="3560901" cy="1828800"/>
-                    </a:xfrm>
-                    <a:prstGeom prst="rect">
-                      <a:avLst/>
-                    </a:prstGeom>
-                    <a:ln w="9525">
-                      <a:solidFill>
-                        <a:schemeClr val="tx1"/>
-                      </a:solidFill>
-                    </a:ln>
-                  </pic:spPr>
-                </pic:pic>
-              </a:graphicData>
-            </a:graphic>
-            <wp14:sizeRelH relativeFrom="margin">
-              <wp14:pctWidth>0</wp14:pctWidth>
-            </wp14:sizeRelH>
-            <wp14:sizeRelV relativeFrom="margin">
-              <wp14:pctHeight>0</wp14:pctHeight>
-            </wp14:sizeRelV>
-          </wp:anchor>
-        </w:drawing>
-      </w:r>
-    </w:p>
-    <w:p>
-      <w:pPr>
-        <w:jc w:val="both"/>
-        <w:rPr>
-          <w:rFonts w:ascii="Helvetica" w:hAnsi="Helvetica" w:cs="Helvetica"/>
-          <w:sz w:val="22"/>
-          <w:szCs w:val="22"/>
-        </w:rPr>
-      </w:pPr>
-    </w:p>
-    <w:p>
-      <w:pPr>
-        <w:jc w:val="both"/>
-        <w:rPr>
-          <w:rFonts w:ascii="Helvetica" w:hAnsi="Helvetica" w:cs="Helvetica"/>
-          <w:sz w:val="22"/>
-          <w:szCs w:val="22"/>
-        </w:rPr>
-      </w:pPr>
-    </w:p>
-    <w:p>
-      <w:pPr>
-        <w:jc w:val="both"/>
-        <w:rPr>
-          <w:rFonts w:ascii="Helvetica" w:hAnsi="Helvetica" w:cs="Helvetica"/>
-          <w:sz w:val="22"/>
-          <w:szCs w:val="22"/>
-        </w:rPr>
-      </w:pPr>
-    </w:p>
-    <w:p>
-      <w:pPr>
-        <w:jc w:val="both"/>
-        <w:rPr>
-          <w:rFonts w:ascii="Helvetica" w:hAnsi="Helvetica" w:cs="Helvetica"/>
-          <w:sz w:val="22"/>
-          <w:szCs w:val="22"/>
-        </w:rPr>
-      </w:pPr>
-    </w:p>
-    <w:p>
-      <w:pPr>
-        <w:jc w:val="both"/>
-        <w:rPr>
-          <w:rFonts w:ascii="Helvetica" w:hAnsi="Helvetica" w:cs="Helvetica"/>
-          <w:sz w:val="22"/>
-          <w:szCs w:val="22"/>
-        </w:rPr>
-      </w:pPr>
-    </w:p>
-    <w:p>
-      <w:pPr>
-        <w:jc w:val="both"/>
-        <w:rPr>
-          <w:rFonts w:ascii="Helvetica" w:hAnsi="Helvetica" w:cs="Helvetica"/>
-          <w:sz w:val="22"/>
-          <w:szCs w:val="22"/>
-        </w:rPr>
-      </w:pPr>
-    </w:p>
-    <w:p>
-      <w:pPr>
-        <w:jc w:val="both"/>
-        <w:rPr>
-          <w:rFonts w:ascii="Helvetica" w:hAnsi="Helvetica" w:cs="Helvetica"/>
-          <w:sz w:val="22"/>
-          <w:szCs w:val="22"/>
-        </w:rPr>
-      </w:pPr>
-    </w:p>
-    <w:p>
-      <w:pPr>
-        <w:jc w:val="both"/>
-        <w:rPr>
-          <w:rFonts w:ascii="Helvetica" w:hAnsi="Helvetica" w:cs="Helvetica"/>
-          <w:sz w:val="22"/>
-          <w:szCs w:val="22"/>
-        </w:rPr>
-      </w:pPr>
-    </w:p>
-    <w:p>
-      <w:pPr>
-        <w:jc w:val="both"/>
-        <w:rPr>
-          <w:rFonts w:ascii="Helvetica" w:hAnsi="Helvetica" w:cs="Helvetica"/>
-          <w:b/>
-          <w:iCs/>
-          <w:sz w:val="22"/>
-          <w:szCs w:val="22"/>
-        </w:rPr>
-      </w:pPr>
-      <w:r>
-        <w:rPr>
-          <w:rFonts w:ascii="Helvetica" w:hAnsi="Helvetica" w:cs="Helvetica"/>
-          <w:b/>
-          <w:iCs/>
-          <w:sz w:val="22"/>
-          <w:szCs w:val="22"/>
-        </w:rPr>
-        <w:t xml:space="preserve">Simulated 10 mph depth of penetration (overlap or maximum engagement) fairly consistent with photos. </w:t>
-      </w:r>
-      <w:r>
-        <w:rPr>
-          <w:rFonts w:ascii="Helvetica" w:hAnsi="Helvetica" w:cs="Helvetica"/>
-          <w:b/>
-          <w:iCs/>
-          <w:sz w:val="22"/>
-          <w:szCs w:val="22"/>
-        </w:rPr>
-        <w:t xml:space="preserve">The </w:t>
-      </w:r>
-      <w:r>
-        <w:rPr>
-          <w:rFonts w:ascii="Helvetica" w:hAnsi="Helvetica" w:cs="Helvetica"/>
-          <w:b/>
-          <w:iCs/>
-          <w:sz w:val="22"/>
-          <w:szCs w:val="22"/>
-        </w:rPr>
-        <w:t>Nissan</w:t>
-      </w:r>
-      <w:r>
-        <w:rPr>
-          <w:rFonts w:ascii="Helvetica" w:hAnsi="Helvetica" w:cs="Helvetica"/>
-          <w:b/>
-          <w:iCs/>
-          <w:sz w:val="22"/>
-          <w:szCs w:val="22"/>
-        </w:rPr>
-        <w:t xml:space="preserve"> is the vehicle on the right</w:t>
-      </w:r>
-      <w:r>
-        <w:rPr>
-          <w:rFonts w:ascii="Helvetica" w:hAnsi="Helvetica" w:cs="Helvetica"/>
-          <w:b/>
-          <w:iCs/>
-          <w:sz w:val="22"/>
-          <w:szCs w:val="22"/>
-        </w:rPr>
-        <w:t xml:space="preserve"> in blue</w:t>
-      </w:r>
-      <w:r>
-        <w:rPr>
-          <w:rFonts w:ascii="Helvetica" w:hAnsi="Helvetica" w:cs="Helvetica"/>
-          <w:b/>
-          <w:iCs/>
-          <w:sz w:val="22"/>
-          <w:szCs w:val="22"/>
-        </w:rPr>
-        <w:t xml:space="preserve">. </w:t>
-      </w:r>
-    </w:p>
-    <w:p>
-      <w:pPr>
-        <w:jc w:val="both"/>
-        <w:rPr>
-          <w:rFonts w:ascii="Helvetica" w:hAnsi="Helvetica" w:cs="Helvetica"/>
-          <w:sz w:val="22"/>
-          <w:szCs w:val="22"/>
-        </w:rPr>
-      </w:pPr>
-    </w:p>
-    <w:p>
-      <w:pPr>
-        <w:jc w:val="both"/>
-        <w:rPr>
-          <w:rFonts w:ascii="Helvetica" w:hAnsi="Helvetica" w:cs="Helvetica"/>
-          <w:sz w:val="22"/>
-          <w:szCs w:val="22"/>
-        </w:rPr>
-      </w:pPr>
-      <w:r>
-        <w:rPr>
-          <w:rFonts w:ascii="Helvetica" w:hAnsi="Helvetica" w:cs="Helvetica"/>
-          <w:sz w:val="22"/>
-          <w:szCs w:val="22"/>
-        </w:rPr>
-        <w:t xml:space="preserve">Dr. Lu’s calculation sheet shows 120 millisecond impulse in both vehicles which is a little long for a low-speed impact. An 8.5 mph closing speed is likely to produce less than a 100 </w:t>
-      </w:r>
-      <w:proofErr w:type="spellStart"/>
-      <w:r>
-        <w:rPr>
-          <w:rFonts w:ascii="Helvetica" w:hAnsi="Helvetica" w:cs="Helvetica"/>
-          <w:sz w:val="22"/>
-          <w:szCs w:val="22"/>
-        </w:rPr>
-        <w:t>ms</w:t>
-      </w:r>
-      <w:proofErr w:type="spellEnd"/>
-      <w:r>
-        <w:rPr>
-          <w:rFonts w:ascii="Helvetica" w:hAnsi="Helvetica" w:cs="Helvetica"/>
-          <w:sz w:val="22"/>
-          <w:szCs w:val="22"/>
-        </w:rPr>
-        <w:t xml:space="preserve"> impulse </w:t>
-      </w:r>
-      <w:r>
-        <w:rPr>
-          <w:rFonts w:ascii="Helvetica" w:hAnsi="Helvetica" w:cs="Helvetica"/>
-          <w:sz w:val="22"/>
-          <w:szCs w:val="22"/>
-        </w:rPr>
-        <w:t xml:space="preserve">in each vehicle </w:t>
-      </w:r>
-      <w:r>
-        <w:rPr>
-          <w:rFonts w:ascii="Helvetica" w:hAnsi="Helvetica" w:cs="Helvetica"/>
-          <w:sz w:val="22"/>
-          <w:szCs w:val="22"/>
-        </w:rPr>
-        <w:t>and she used a restitution of 0.25 which low for this speed, it should be 0.31</w:t>
-      </w:r>
-      <w:r>
-        <w:rPr>
-          <w:rStyle w:val="FootnoteReference"/>
-          <w:rFonts w:ascii="Helvetica" w:hAnsi="Helvetica" w:cs="Helvetica"/>
-          <w:sz w:val="22"/>
-          <w:szCs w:val="22"/>
-        </w:rPr>
-        <w:footnoteReference w:id="2"/>
-      </w:r>
-      <w:r>
-        <w:rPr>
-          <w:rFonts w:ascii="Helvetica" w:hAnsi="Helvetica" w:cs="Helvetica"/>
-          <w:sz w:val="22"/>
-          <w:szCs w:val="22"/>
-        </w:rPr>
-        <w:t xml:space="preserve">. </w:t>
-      </w:r>
-      <w:r>
-        <w:rPr>
-          <w:rFonts w:ascii="Helvetica" w:hAnsi="Helvetica" w:cs="Helvetica"/>
-          <w:sz w:val="22"/>
-          <w:szCs w:val="22"/>
-        </w:rPr>
-        <w:t>Had she used the proper impulse and restitution, her delta V for the Nissan would have been around 5.0 mph. Despite her errors, her depth of penetration is close but incorrect due to her erroneous impulse and restitution estimates.</w:t>
-      </w:r>
-    </w:p>
-    <w:p>
-      <w:pPr>
-        <w:jc w:val="both"/>
-        <w:rPr>
-          <w:rFonts w:ascii="Helvetica" w:hAnsi="Helvetica" w:cs="Helvetica"/>
-          <w:sz w:val="22"/>
-          <w:szCs w:val="22"/>
-        </w:rPr>
-      </w:pPr>
-      <w:r>
-        <w:rPr>
-          <w:rFonts w:ascii="Helvetica" w:hAnsi="Helvetica" w:cs="Helvetica"/>
-          <w:noProof/>
-          <w:sz w:val="22"/>
-          <w:szCs w:val="22"/>
-        </w:rPr>
-        <w:drawing>
-          <wp:anchor distT="0" distB="0" distL="114300" distR="114300" simplePos="0" relativeHeight="251710464" behindDoc="0" locked="0" layoutInCell="1" allowOverlap="1" wp14:anchorId="29B38CA3" wp14:editId="65F2412A">
-            <wp:simplePos x="0" y="0"/>
-            <wp:positionH relativeFrom="margin">
-              <wp:align>center</wp:align>
-            </wp:positionH>
-            <wp:positionV relativeFrom="paragraph">
-              <wp:posOffset>184184</wp:posOffset>
-            </wp:positionV>
-            <wp:extent cx="3560901" cy="1828800"/>
-            <wp:effectExtent l="19050" t="19050" r="20955" b="19050"/>
-            <wp:wrapNone/>
-            <wp:docPr id="3" name="Picture 2"/>
-            <wp:cNvGraphicFramePr>
-              <a:graphicFrameLocks xmlns:a="http://schemas.openxmlformats.org/drawingml/2006/main" noChangeAspect="1"/>
-            </wp:cNvGraphicFramePr>
-            <a:graphic xmlns:a="http://schemas.openxmlformats.org/drawingml/2006/main">
-              <a:graphicData uri="http://schemas.openxmlformats.org/drawingml/2006/picture">
-                <pic:pic xmlns:pic="http://schemas.openxmlformats.org/drawingml/2006/picture">
-                  <pic:nvPicPr>
-                    <pic:cNvPr id="4" name="Picture 449254903"/>
-                    <pic:cNvPicPr/>
-                  </pic:nvPicPr>
-                  <pic:blipFill>
-                    <a:blip r:embed="rId29"/>
-                    <a:stretch>
-                      <a:fillRect/>
-                    </a:stretch>
-                  </pic:blipFill>
-                  <pic:spPr>
-                    <a:xfrm>
-                      <a:off x="0" y="0"/>
-                      <a:ext cx="3560901" cy="1828800"/>
-                    </a:xfrm>
-                    <a:prstGeom prst="rect">
-                      <a:avLst/>
-                    </a:prstGeom>
-                    <a:ln w="9525">
-                      <a:solidFill>
-                        <a:schemeClr val="tx1"/>
-                      </a:solidFill>
-                    </a:ln>
-                  </pic:spPr>
-                </pic:pic>
-              </a:graphicData>
-            </a:graphic>
-            <wp14:sizeRelH relativeFrom="margin">
-              <wp14:pctWidth>0</wp14:pctWidth>
-            </wp14:sizeRelH>
-            <wp14:sizeRelV relativeFrom="margin">
-              <wp14:pctHeight>0</wp14:pctHeight>
-            </wp14:sizeRelV>
-          </wp:anchor>
-        </w:drawing>
-      </w:r>
-    </w:p>
-    <w:p>
-      <w:pPr>
-        <w:jc w:val="both"/>
-        <w:rPr>
-          <w:rFonts w:ascii="Helvetica" w:hAnsi="Helvetica" w:cs="Helvetica"/>
-          <w:sz w:val="22"/>
-          <w:szCs w:val="22"/>
-        </w:rPr>
-      </w:pPr>
-    </w:p>
-    <w:p>
-      <w:pPr>
-        <w:jc w:val="both"/>
-        <w:rPr>
-          <w:rFonts w:ascii="Helvetica" w:hAnsi="Helvetica" w:cs="Helvetica"/>
-          <w:sz w:val="22"/>
-          <w:szCs w:val="22"/>
-        </w:rPr>
-      </w:pPr>
-    </w:p>
-    <w:p>
-      <w:pPr>
-        <w:jc w:val="both"/>
-        <w:rPr>
-          <w:rFonts w:ascii="Helvetica" w:hAnsi="Helvetica" w:cs="Helvetica"/>
-          <w:sz w:val="22"/>
-          <w:szCs w:val="22"/>
-        </w:rPr>
-      </w:pPr>
-    </w:p>
-    <w:p>
-      <w:pPr>
-        <w:jc w:val="both"/>
-        <w:rPr>
-          <w:rFonts w:ascii="Helvetica" w:hAnsi="Helvetica" w:cs="Helvetica"/>
-          <w:sz w:val="22"/>
-          <w:szCs w:val="22"/>
-        </w:rPr>
-      </w:pPr>
-    </w:p>
-    <w:p>
-      <w:pPr>
-        <w:jc w:val="both"/>
-        <w:rPr>
-          <w:rFonts w:ascii="Helvetica" w:hAnsi="Helvetica" w:cs="Helvetica"/>
-          <w:sz w:val="22"/>
-          <w:szCs w:val="22"/>
-        </w:rPr>
-      </w:pPr>
-    </w:p>
-    <w:p>
-      <w:pPr>
-        <w:jc w:val="both"/>
-        <w:rPr>
-          <w:rFonts w:ascii="Helvetica" w:hAnsi="Helvetica" w:cs="Helvetica"/>
-          <w:sz w:val="22"/>
-          <w:szCs w:val="22"/>
-        </w:rPr>
-      </w:pPr>
-    </w:p>
-    <w:p>
-      <w:pPr>
-        <w:jc w:val="both"/>
-        <w:rPr>
-          <w:rFonts w:ascii="Helvetica" w:hAnsi="Helvetica" w:cs="Helvetica"/>
-          <w:sz w:val="22"/>
-          <w:szCs w:val="22"/>
-        </w:rPr>
-      </w:pPr>
-    </w:p>
-    <w:p>
-      <w:pPr>
-        <w:jc w:val="both"/>
-        <w:rPr>
-          <w:rFonts w:ascii="Helvetica" w:hAnsi="Helvetica" w:cs="Helvetica"/>
-          <w:sz w:val="22"/>
-          <w:szCs w:val="22"/>
-        </w:rPr>
-      </w:pPr>
-    </w:p>
-    <w:p>
-      <w:pPr>
-        <w:jc w:val="both"/>
-        <w:rPr>
-          <w:rFonts w:ascii="Helvetica" w:hAnsi="Helvetica" w:cs="Helvetica"/>
-          <w:sz w:val="22"/>
-          <w:szCs w:val="22"/>
-        </w:rPr>
-      </w:pPr>
-    </w:p>
-    <w:p>
-      <w:pPr>
-        <w:jc w:val="center"/>
-        <w:rPr>
-          <w:rFonts w:ascii="Helvetica" w:hAnsi="Helvetica" w:cs="Helvetica"/>
-          <w:b/>
-          <w:bCs/>
-          <w:sz w:val="22"/>
-          <w:szCs w:val="22"/>
-        </w:rPr>
-      </w:pPr>
-      <w:r>
-        <w:rPr>
-          <w:rFonts w:ascii="Helvetica" w:hAnsi="Helvetica" w:cs="Helvetica"/>
-          <w:b/>
-          <w:bCs/>
-          <w:sz w:val="22"/>
-          <w:szCs w:val="22"/>
-        </w:rPr>
-        <w:t>Depth of penetration using Dr. Lu’s estimates</w:t>
-      </w:r>
     </w:p>
     <w:sectPr>
       <w:headerReference w:type="first" r:id="rId30"/>

</xml_diff>